<commit_message>
added rubric cover page to report
</commit_message>
<xml_diff>
--- a/Documents/Report/Report_S16_MobileMotionTrackingRobotArm.docx
+++ b/Documents/Report/Report_S16_MobileMotionTrackingRobotArm.docx
@@ -2,6 +2,1625 @@
 <file path=word/document.xml><?xml version="1.0" encoding="utf-8"?>
 <w:document xmlns:wpc="http://schemas.microsoft.com/office/word/2010/wordprocessingCanvas" xmlns:mc="http://schemas.openxmlformats.org/markup-compatibility/2006" xmlns:o="urn:schemas-microsoft-com:office:office" xmlns:r="http://schemas.openxmlformats.org/officeDocument/2006/relationships" xmlns:m="http://schemas.openxmlformats.org/officeDocument/2006/math" xmlns:v="urn:schemas-microsoft-com:vml" xmlns:wp14="http://schemas.microsoft.com/office/word/2010/wordprocessingDrawing" xmlns:wp="http://schemas.openxmlformats.org/drawingml/2006/wordprocessingDrawing" xmlns:w10="urn:schemas-microsoft-com:office:word" xmlns:w="http://schemas.openxmlformats.org/wordprocessingml/2006/main" xmlns:w14="http://schemas.microsoft.com/office/word/2010/wordml" xmlns:w15="http://schemas.microsoft.com/office/word/2012/wordml" xmlns:wpg="http://schemas.microsoft.com/office/word/2010/wordprocessingGroup" xmlns:wpi="http://schemas.microsoft.com/office/word/2010/wordprocessingInk" xmlns:wne="http://schemas.microsoft.com/office/word/2006/wordml" xmlns:wps="http://schemas.microsoft.com/office/word/2010/wordprocessingShape" mc:Ignorable="w14 w15 wp14">
   <w:body>
+    <w:tbl>
+      <w:tblPr>
+        <w:tblStyle w:val="TableGrid"/>
+        <w:tblW w:w="9715" w:type="dxa"/>
+        <w:tblCellMar>
+          <w:top w:w="72" w:type="dxa"/>
+          <w:left w:w="101" w:type="dxa"/>
+          <w:bottom w:w="72" w:type="dxa"/>
+          <w:right w:w="101" w:type="dxa"/>
+        </w:tblCellMar>
+        <w:tblLook w:val="04A0" w:firstRow="1" w:lastRow="0" w:firstColumn="1" w:lastColumn="0" w:noHBand="0" w:noVBand="1"/>
+      </w:tblPr>
+      <w:tblGrid>
+        <w:gridCol w:w="3288"/>
+        <w:gridCol w:w="5271"/>
+        <w:gridCol w:w="1156"/>
+      </w:tblGrid>
+      <w:tr>
+        <w:trPr>
+          <w:trHeight w:val="530"/>
+        </w:trPr>
+        <w:tc>
+          <w:tcPr>
+            <w:tcW w:w="0" w:type="auto"/>
+          </w:tcPr>
+          <w:p>
+            <w:pPr>
+              <w:pStyle w:val="Heading1"/>
+              <w:outlineLvl w:val="0"/>
+              <w:rPr>
+                <w:rFonts w:ascii="Arial Narrow" w:hAnsi="Arial Narrow"/>
+              </w:rPr>
+            </w:pPr>
+            <w:r>
+              <w:rPr>
+                <w:rFonts w:ascii="Arial Narrow" w:hAnsi="Arial Narrow"/>
+              </w:rPr>
+              <w:t>Report</w:t>
+            </w:r>
+            <w:r>
+              <w:rPr>
+                <w:rFonts w:ascii="Arial Narrow" w:hAnsi="Arial Narrow"/>
+              </w:rPr>
+              <w:t xml:space="preserve"> Component</w:t>
+            </w:r>
+          </w:p>
+        </w:tc>
+        <w:tc>
+          <w:tcPr>
+            <w:tcW w:w="5271" w:type="dxa"/>
+          </w:tcPr>
+          <w:p>
+            <w:pPr>
+              <w:rPr>
+                <w:rFonts w:ascii="Arial Narrow" w:hAnsi="Arial Narrow"/>
+                <w:b/>
+                <w:color w:val="000080"/>
+                <w:sz w:val="28"/>
+                <w:szCs w:val="28"/>
+              </w:rPr>
+            </w:pPr>
+            <w:r>
+              <w:rPr>
+                <w:rFonts w:ascii="Arial Narrow" w:hAnsi="Arial Narrow"/>
+                <w:b/>
+                <w:color w:val="000080"/>
+                <w:sz w:val="28"/>
+                <w:szCs w:val="28"/>
+              </w:rPr>
+              <w:t>Description</w:t>
+            </w:r>
+          </w:p>
+        </w:tc>
+        <w:tc>
+          <w:tcPr>
+            <w:tcW w:w="1156" w:type="dxa"/>
+          </w:tcPr>
+          <w:p>
+            <w:pPr>
+              <w:ind w:left="22" w:hanging="22"/>
+              <w:rPr>
+                <w:rFonts w:ascii="Arial Narrow" w:hAnsi="Arial Narrow"/>
+                <w:b/>
+                <w:color w:val="000080"/>
+                <w:sz w:val="28"/>
+                <w:szCs w:val="28"/>
+              </w:rPr>
+            </w:pPr>
+            <w:r>
+              <w:rPr>
+                <w:rFonts w:ascii="Arial Narrow" w:hAnsi="Arial Narrow"/>
+                <w:b/>
+                <w:color w:val="000080"/>
+                <w:sz w:val="28"/>
+                <w:szCs w:val="28"/>
+              </w:rPr>
+              <w:t>Pts. received</w:t>
+            </w:r>
+          </w:p>
+        </w:tc>
+      </w:tr>
+      <w:tr>
+        <w:trPr>
+          <w:trHeight w:val="799"/>
+        </w:trPr>
+        <w:tc>
+          <w:tcPr>
+            <w:tcW w:w="0" w:type="auto"/>
+            <w:hideMark/>
+          </w:tcPr>
+          <w:p>
+            <w:pPr>
+              <w:pStyle w:val="ListParagraph"/>
+              <w:numPr>
+                <w:ilvl w:val="0"/>
+                <w:numId w:val="1"/>
+              </w:numPr>
+              <w:spacing w:after="0" w:line="240" w:lineRule="auto"/>
+              <w:rPr>
+                <w:rFonts w:ascii="Times New Roman" w:hAnsi="Times New Roman" w:cs="Times New Roman"/>
+                <w:i/>
+                <w:sz w:val="24"/>
+                <w:szCs w:val="24"/>
+              </w:rPr>
+            </w:pPr>
+            <w:r>
+              <w:rPr>
+                <w:rFonts w:ascii="Times New Roman" w:hAnsi="Times New Roman" w:cs="Times New Roman"/>
+                <w:i/>
+                <w:sz w:val="24"/>
+                <w:szCs w:val="24"/>
+              </w:rPr>
+              <w:t>Letter of Transmittal</w:t>
+            </w:r>
+            <w:r>
+              <w:rPr>
+                <w:rFonts w:ascii="Times New Roman" w:hAnsi="Times New Roman" w:cs="Times New Roman"/>
+                <w:i/>
+                <w:sz w:val="24"/>
+                <w:szCs w:val="24"/>
+              </w:rPr>
+              <w:t xml:space="preserve"> </w:t>
+            </w:r>
+          </w:p>
+          <w:p>
+            <w:pPr>
+              <w:pStyle w:val="ListParagraph"/>
+              <w:rPr>
+                <w:rFonts w:ascii="Times New Roman" w:hAnsi="Times New Roman" w:cs="Times New Roman"/>
+                <w:i/>
+                <w:sz w:val="24"/>
+                <w:szCs w:val="24"/>
+              </w:rPr>
+            </w:pPr>
+            <w:r>
+              <w:rPr>
+                <w:rFonts w:ascii="Times New Roman" w:hAnsi="Times New Roman" w:cs="Times New Roman"/>
+                <w:b/>
+                <w:bCs/>
+                <w:iCs/>
+                <w:color w:val="FF0000"/>
+                <w:sz w:val="32"/>
+                <w:szCs w:val="32"/>
+              </w:rPr>
+              <w:t>5 points</w:t>
+            </w:r>
+          </w:p>
+        </w:tc>
+        <w:tc>
+          <w:tcPr>
+            <w:tcW w:w="5271" w:type="dxa"/>
+            <w:hideMark/>
+          </w:tcPr>
+          <w:p>
+            <w:pPr>
+              <w:rPr>
+                <w:rFonts w:ascii="Times New Roman" w:hAnsi="Times New Roman" w:cs="Times New Roman"/>
+              </w:rPr>
+            </w:pPr>
+            <w:r>
+              <w:rPr>
+                <w:rFonts w:ascii="Times New Roman" w:hAnsi="Times New Roman" w:cs="Times New Roman"/>
+              </w:rPr>
+              <w:t>Formal letter to tell client what is included in the transmittal package. This item is composed after the report has been completed.</w:t>
+            </w:r>
+          </w:p>
+        </w:tc>
+        <w:tc>
+          <w:tcPr>
+            <w:tcW w:w="1156" w:type="dxa"/>
+          </w:tcPr>
+          <w:p>
+            <w:pPr>
+              <w:rPr>
+                <w:rFonts w:ascii="Times New Roman" w:hAnsi="Times New Roman" w:cs="Times New Roman"/>
+                <w:sz w:val="24"/>
+                <w:szCs w:val="24"/>
+              </w:rPr>
+            </w:pPr>
+          </w:p>
+        </w:tc>
+      </w:tr>
+      <w:tr>
+        <w:trPr>
+          <w:trHeight w:val="799"/>
+        </w:trPr>
+        <w:tc>
+          <w:tcPr>
+            <w:tcW w:w="0" w:type="auto"/>
+            <w:hideMark/>
+          </w:tcPr>
+          <w:p>
+            <w:pPr>
+              <w:pStyle w:val="ListParagraph"/>
+              <w:numPr>
+                <w:ilvl w:val="0"/>
+                <w:numId w:val="1"/>
+              </w:numPr>
+              <w:spacing w:after="0" w:line="240" w:lineRule="auto"/>
+              <w:rPr>
+                <w:rFonts w:ascii="Times New Roman" w:hAnsi="Times New Roman" w:cs="Times New Roman"/>
+                <w:i/>
+                <w:sz w:val="24"/>
+                <w:szCs w:val="24"/>
+              </w:rPr>
+            </w:pPr>
+            <w:r>
+              <w:rPr>
+                <w:rFonts w:ascii="Times New Roman" w:hAnsi="Times New Roman" w:cs="Times New Roman"/>
+                <w:i/>
+                <w:sz w:val="24"/>
+                <w:szCs w:val="24"/>
+              </w:rPr>
+              <w:t>Title page</w:t>
+            </w:r>
+            <w:r>
+              <w:rPr>
+                <w:rFonts w:ascii="Times New Roman" w:hAnsi="Times New Roman" w:cs="Times New Roman"/>
+                <w:i/>
+                <w:sz w:val="24"/>
+                <w:szCs w:val="24"/>
+              </w:rPr>
+              <w:t xml:space="preserve"> </w:t>
+            </w:r>
+            <w:r>
+              <w:rPr>
+                <w:rFonts w:ascii="Times New Roman" w:hAnsi="Times New Roman" w:cs="Times New Roman"/>
+                <w:b/>
+                <w:bCs/>
+                <w:iCs/>
+                <w:color w:val="FF0000"/>
+                <w:sz w:val="32"/>
+                <w:szCs w:val="32"/>
+              </w:rPr>
+              <w:t>2</w:t>
+            </w:r>
+            <w:r>
+              <w:rPr>
+                <w:rFonts w:ascii="Times New Roman" w:hAnsi="Times New Roman" w:cs="Times New Roman"/>
+                <w:b/>
+                <w:bCs/>
+                <w:iCs/>
+                <w:color w:val="FF0000"/>
+                <w:sz w:val="32"/>
+                <w:szCs w:val="32"/>
+              </w:rPr>
+              <w:t xml:space="preserve"> points</w:t>
+            </w:r>
+          </w:p>
+        </w:tc>
+        <w:tc>
+          <w:tcPr>
+            <w:tcW w:w="5271" w:type="dxa"/>
+            <w:hideMark/>
+          </w:tcPr>
+          <w:p>
+            <w:pPr>
+              <w:rPr>
+                <w:rFonts w:ascii="Times New Roman" w:hAnsi="Times New Roman" w:cs="Times New Roman"/>
+              </w:rPr>
+            </w:pPr>
+            <w:r>
+              <w:rPr>
+                <w:rFonts w:ascii="Times New Roman" w:hAnsi="Times New Roman" w:cs="Times New Roman"/>
+              </w:rPr>
+              <w:t>First sheet in report. Include title of project, date, client name, contract/reference number if applicable, statement of confidentiality if applicable.</w:t>
+            </w:r>
+          </w:p>
+        </w:tc>
+        <w:tc>
+          <w:tcPr>
+            <w:tcW w:w="1156" w:type="dxa"/>
+          </w:tcPr>
+          <w:p>
+            <w:pPr>
+              <w:rPr>
+                <w:rFonts w:ascii="Times New Roman" w:hAnsi="Times New Roman" w:cs="Times New Roman"/>
+                <w:sz w:val="24"/>
+                <w:szCs w:val="24"/>
+              </w:rPr>
+            </w:pPr>
+          </w:p>
+        </w:tc>
+      </w:tr>
+      <w:tr>
+        <w:trPr>
+          <w:trHeight w:val="908"/>
+        </w:trPr>
+        <w:tc>
+          <w:tcPr>
+            <w:tcW w:w="0" w:type="auto"/>
+            <w:hideMark/>
+          </w:tcPr>
+          <w:p>
+            <w:pPr>
+              <w:pStyle w:val="ListParagraph"/>
+              <w:numPr>
+                <w:ilvl w:val="0"/>
+                <w:numId w:val="1"/>
+              </w:numPr>
+              <w:spacing w:after="0" w:line="240" w:lineRule="auto"/>
+              <w:rPr>
+                <w:rFonts w:ascii="Times New Roman" w:hAnsi="Times New Roman" w:cs="Times New Roman"/>
+                <w:i/>
+                <w:sz w:val="24"/>
+                <w:szCs w:val="24"/>
+              </w:rPr>
+            </w:pPr>
+            <w:r>
+              <w:rPr>
+                <w:rFonts w:ascii="Times New Roman" w:hAnsi="Times New Roman" w:cs="Times New Roman"/>
+                <w:i/>
+                <w:sz w:val="24"/>
+                <w:szCs w:val="24"/>
+              </w:rPr>
+              <w:t xml:space="preserve">Executive Summary </w:t>
+            </w:r>
+          </w:p>
+          <w:p>
+            <w:pPr>
+              <w:pStyle w:val="ListParagraph"/>
+              <w:rPr>
+                <w:rFonts w:ascii="Times New Roman" w:hAnsi="Times New Roman" w:cs="Times New Roman"/>
+                <w:i/>
+                <w:sz w:val="24"/>
+                <w:szCs w:val="24"/>
+              </w:rPr>
+            </w:pPr>
+            <w:r>
+              <w:rPr>
+                <w:rFonts w:ascii="Times New Roman" w:hAnsi="Times New Roman" w:cs="Times New Roman"/>
+                <w:b/>
+                <w:bCs/>
+                <w:iCs/>
+                <w:color w:val="FF0000"/>
+                <w:sz w:val="32"/>
+                <w:szCs w:val="32"/>
+              </w:rPr>
+              <w:t>5 points</w:t>
+            </w:r>
+          </w:p>
+        </w:tc>
+        <w:tc>
+          <w:tcPr>
+            <w:tcW w:w="5271" w:type="dxa"/>
+            <w:hideMark/>
+          </w:tcPr>
+          <w:p>
+            <w:pPr>
+              <w:rPr>
+                <w:rFonts w:ascii="Times New Roman" w:hAnsi="Times New Roman" w:cs="Times New Roman"/>
+              </w:rPr>
+            </w:pPr>
+            <w:r>
+              <w:rPr>
+                <w:rFonts w:ascii="Times New Roman" w:hAnsi="Times New Roman" w:cs="Times New Roman"/>
+              </w:rPr>
+              <w:t>This is a brief summary of the design report describing key features such as results, design overview, cost, schedule, etc. Should be no more than a couple of pages.</w:t>
+            </w:r>
+          </w:p>
+        </w:tc>
+        <w:tc>
+          <w:tcPr>
+            <w:tcW w:w="1156" w:type="dxa"/>
+          </w:tcPr>
+          <w:p>
+            <w:pPr>
+              <w:rPr>
+                <w:rFonts w:ascii="Times New Roman" w:hAnsi="Times New Roman" w:cs="Times New Roman"/>
+                <w:sz w:val="24"/>
+                <w:szCs w:val="24"/>
+              </w:rPr>
+            </w:pPr>
+          </w:p>
+        </w:tc>
+      </w:tr>
+      <w:tr>
+        <w:trPr>
+          <w:trHeight w:val="799"/>
+        </w:trPr>
+        <w:tc>
+          <w:tcPr>
+            <w:tcW w:w="0" w:type="auto"/>
+            <w:hideMark/>
+          </w:tcPr>
+          <w:p>
+            <w:pPr>
+              <w:pStyle w:val="ListParagraph"/>
+              <w:numPr>
+                <w:ilvl w:val="0"/>
+                <w:numId w:val="1"/>
+              </w:numPr>
+              <w:spacing w:after="0" w:line="240" w:lineRule="auto"/>
+              <w:rPr>
+                <w:rFonts w:ascii="Times New Roman" w:hAnsi="Times New Roman" w:cs="Times New Roman"/>
+                <w:i/>
+                <w:sz w:val="24"/>
+                <w:szCs w:val="24"/>
+              </w:rPr>
+            </w:pPr>
+            <w:r>
+              <w:rPr>
+                <w:rFonts w:ascii="Times New Roman" w:hAnsi="Times New Roman" w:cs="Times New Roman"/>
+                <w:i/>
+                <w:sz w:val="24"/>
+                <w:szCs w:val="24"/>
+              </w:rPr>
+              <w:t>Acknowledgements</w:t>
+            </w:r>
+            <w:r>
+              <w:rPr>
+                <w:rFonts w:ascii="Times New Roman" w:hAnsi="Times New Roman" w:cs="Times New Roman"/>
+                <w:i/>
+                <w:sz w:val="24"/>
+                <w:szCs w:val="24"/>
+              </w:rPr>
+              <w:t xml:space="preserve"> </w:t>
+            </w:r>
+          </w:p>
+          <w:p>
+            <w:pPr>
+              <w:pStyle w:val="ListParagraph"/>
+              <w:rPr>
+                <w:rFonts w:ascii="Times New Roman" w:hAnsi="Times New Roman" w:cs="Times New Roman"/>
+                <w:i/>
+                <w:sz w:val="24"/>
+                <w:szCs w:val="24"/>
+              </w:rPr>
+            </w:pPr>
+            <w:r>
+              <w:rPr>
+                <w:rFonts w:ascii="Times New Roman" w:hAnsi="Times New Roman" w:cs="Times New Roman"/>
+                <w:b/>
+                <w:bCs/>
+                <w:iCs/>
+                <w:color w:val="FF0000"/>
+                <w:sz w:val="32"/>
+                <w:szCs w:val="32"/>
+              </w:rPr>
+              <w:t>2</w:t>
+            </w:r>
+            <w:r>
+              <w:rPr>
+                <w:rFonts w:ascii="Times New Roman" w:hAnsi="Times New Roman" w:cs="Times New Roman"/>
+                <w:b/>
+                <w:bCs/>
+                <w:iCs/>
+                <w:color w:val="FF0000"/>
+                <w:sz w:val="32"/>
+                <w:szCs w:val="32"/>
+              </w:rPr>
+              <w:t xml:space="preserve"> points</w:t>
+            </w:r>
+          </w:p>
+        </w:tc>
+        <w:tc>
+          <w:tcPr>
+            <w:tcW w:w="5271" w:type="dxa"/>
+            <w:hideMark/>
+          </w:tcPr>
+          <w:p>
+            <w:pPr>
+              <w:rPr>
+                <w:rFonts w:ascii="Times New Roman" w:hAnsi="Times New Roman" w:cs="Times New Roman"/>
+              </w:rPr>
+            </w:pPr>
+            <w:r>
+              <w:rPr>
+                <w:rFonts w:ascii="Times New Roman" w:hAnsi="Times New Roman" w:cs="Times New Roman"/>
+              </w:rPr>
+              <w:t>Here is an opportunity to thank your sponsors, technical advisor, client advisor, and supporters who have provided funds, equipment, space, or advice.</w:t>
+            </w:r>
+          </w:p>
+        </w:tc>
+        <w:tc>
+          <w:tcPr>
+            <w:tcW w:w="1156" w:type="dxa"/>
+          </w:tcPr>
+          <w:p>
+            <w:pPr>
+              <w:rPr>
+                <w:rFonts w:ascii="Times New Roman" w:hAnsi="Times New Roman" w:cs="Times New Roman"/>
+                <w:sz w:val="24"/>
+                <w:szCs w:val="24"/>
+              </w:rPr>
+            </w:pPr>
+          </w:p>
+        </w:tc>
+      </w:tr>
+      <w:tr>
+        <w:trPr>
+          <w:trHeight w:val="799"/>
+        </w:trPr>
+        <w:tc>
+          <w:tcPr>
+            <w:tcW w:w="0" w:type="auto"/>
+            <w:hideMark/>
+          </w:tcPr>
+          <w:p>
+            <w:pPr>
+              <w:pStyle w:val="ListParagraph"/>
+              <w:numPr>
+                <w:ilvl w:val="0"/>
+                <w:numId w:val="1"/>
+              </w:numPr>
+              <w:spacing w:after="0" w:line="240" w:lineRule="auto"/>
+              <w:rPr>
+                <w:rFonts w:ascii="Times New Roman" w:hAnsi="Times New Roman" w:cs="Times New Roman"/>
+                <w:i/>
+                <w:sz w:val="24"/>
+                <w:szCs w:val="24"/>
+              </w:rPr>
+            </w:pPr>
+            <w:r>
+              <w:rPr>
+                <w:rFonts w:ascii="Times New Roman" w:hAnsi="Times New Roman" w:cs="Times New Roman"/>
+                <w:i/>
+                <w:sz w:val="24"/>
+                <w:szCs w:val="24"/>
+              </w:rPr>
+              <w:t>Table of Contents</w:t>
+            </w:r>
+          </w:p>
+          <w:p>
+            <w:pPr>
+              <w:pStyle w:val="ListParagraph"/>
+              <w:rPr>
+                <w:rFonts w:ascii="Times New Roman" w:hAnsi="Times New Roman" w:cs="Times New Roman"/>
+                <w:i/>
+                <w:sz w:val="24"/>
+                <w:szCs w:val="24"/>
+              </w:rPr>
+            </w:pPr>
+            <w:r>
+              <w:rPr>
+                <w:rFonts w:ascii="Times New Roman" w:hAnsi="Times New Roman" w:cs="Times New Roman"/>
+                <w:b/>
+                <w:bCs/>
+                <w:iCs/>
+                <w:color w:val="FF0000"/>
+                <w:sz w:val="32"/>
+                <w:szCs w:val="32"/>
+              </w:rPr>
+              <w:t>5 points</w:t>
+            </w:r>
+          </w:p>
+        </w:tc>
+        <w:tc>
+          <w:tcPr>
+            <w:tcW w:w="5271" w:type="dxa"/>
+            <w:hideMark/>
+          </w:tcPr>
+          <w:p>
+            <w:pPr>
+              <w:rPr>
+                <w:rFonts w:ascii="Times New Roman" w:hAnsi="Times New Roman" w:cs="Times New Roman"/>
+              </w:rPr>
+            </w:pPr>
+            <w:r>
+              <w:rPr>
+                <w:rFonts w:ascii="Times New Roman" w:hAnsi="Times New Roman" w:cs="Times New Roman"/>
+              </w:rPr>
+              <w:t>The Table of Contents should include the major report sections and the page on which these sections begin. For longer reports there could also be a Table of Figures and/or List of Tables.</w:t>
+            </w:r>
+          </w:p>
+        </w:tc>
+        <w:tc>
+          <w:tcPr>
+            <w:tcW w:w="1156" w:type="dxa"/>
+          </w:tcPr>
+          <w:p>
+            <w:pPr>
+              <w:rPr>
+                <w:rFonts w:ascii="Times New Roman" w:hAnsi="Times New Roman" w:cs="Times New Roman"/>
+                <w:sz w:val="24"/>
+                <w:szCs w:val="24"/>
+              </w:rPr>
+            </w:pPr>
+          </w:p>
+        </w:tc>
+      </w:tr>
+      <w:tr>
+        <w:trPr>
+          <w:trHeight w:val="638"/>
+        </w:trPr>
+        <w:tc>
+          <w:tcPr>
+            <w:tcW w:w="0" w:type="auto"/>
+            <w:hideMark/>
+          </w:tcPr>
+          <w:p>
+            <w:pPr>
+              <w:pStyle w:val="ListParagraph"/>
+              <w:numPr>
+                <w:ilvl w:val="0"/>
+                <w:numId w:val="1"/>
+              </w:numPr>
+              <w:spacing w:after="0" w:line="240" w:lineRule="auto"/>
+              <w:rPr>
+                <w:rFonts w:ascii="Times New Roman" w:hAnsi="Times New Roman" w:cs="Times New Roman"/>
+                <w:i/>
+                <w:sz w:val="24"/>
+                <w:szCs w:val="24"/>
+              </w:rPr>
+            </w:pPr>
+            <w:r>
+              <w:rPr>
+                <w:rFonts w:ascii="Times New Roman" w:hAnsi="Times New Roman" w:cs="Times New Roman"/>
+                <w:i/>
+                <w:sz w:val="24"/>
+                <w:szCs w:val="24"/>
+              </w:rPr>
+              <w:t>Introduction</w:t>
+            </w:r>
+            <w:r>
+              <w:rPr>
+                <w:rFonts w:ascii="Times New Roman" w:hAnsi="Times New Roman" w:cs="Times New Roman"/>
+                <w:i/>
+                <w:sz w:val="24"/>
+                <w:szCs w:val="24"/>
+              </w:rPr>
+              <w:t xml:space="preserve">  </w:t>
+            </w:r>
+            <w:r>
+              <w:rPr>
+                <w:rFonts w:ascii="Times New Roman" w:hAnsi="Times New Roman" w:cs="Times New Roman"/>
+                <w:b/>
+                <w:bCs/>
+                <w:iCs/>
+                <w:color w:val="FF0000"/>
+                <w:sz w:val="24"/>
+                <w:szCs w:val="24"/>
+              </w:rPr>
+              <w:t>10 points</w:t>
+            </w:r>
+          </w:p>
+        </w:tc>
+        <w:tc>
+          <w:tcPr>
+            <w:tcW w:w="5271" w:type="dxa"/>
+            <w:hideMark/>
+          </w:tcPr>
+          <w:p>
+            <w:pPr>
+              <w:rPr>
+                <w:rFonts w:ascii="Times New Roman" w:hAnsi="Times New Roman" w:cs="Times New Roman"/>
+              </w:rPr>
+            </w:pPr>
+            <w:r>
+              <w:rPr>
+                <w:rFonts w:ascii="Times New Roman" w:hAnsi="Times New Roman" w:cs="Times New Roman"/>
+              </w:rPr>
+              <w:t>Background information, historical background, motivation, etc.</w:t>
+            </w:r>
+          </w:p>
+        </w:tc>
+        <w:tc>
+          <w:tcPr>
+            <w:tcW w:w="1156" w:type="dxa"/>
+          </w:tcPr>
+          <w:p>
+            <w:pPr>
+              <w:rPr>
+                <w:rFonts w:ascii="Times New Roman" w:hAnsi="Times New Roman" w:cs="Times New Roman"/>
+                <w:sz w:val="24"/>
+                <w:szCs w:val="24"/>
+              </w:rPr>
+            </w:pPr>
+          </w:p>
+        </w:tc>
+      </w:tr>
+      <w:tr>
+        <w:trPr>
+          <w:trHeight w:val="620"/>
+        </w:trPr>
+        <w:tc>
+          <w:tcPr>
+            <w:tcW w:w="0" w:type="auto"/>
+            <w:hideMark/>
+          </w:tcPr>
+          <w:p>
+            <w:pPr>
+              <w:pStyle w:val="ListParagraph"/>
+              <w:numPr>
+                <w:ilvl w:val="0"/>
+                <w:numId w:val="1"/>
+              </w:numPr>
+              <w:spacing w:after="0" w:line="240" w:lineRule="auto"/>
+              <w:rPr>
+                <w:rFonts w:ascii="Times New Roman" w:hAnsi="Times New Roman" w:cs="Times New Roman"/>
+                <w:i/>
+                <w:sz w:val="24"/>
+                <w:szCs w:val="24"/>
+              </w:rPr>
+            </w:pPr>
+            <w:r>
+              <w:rPr>
+                <w:rFonts w:ascii="Times New Roman" w:hAnsi="Times New Roman" w:cs="Times New Roman"/>
+                <w:i/>
+                <w:sz w:val="24"/>
+                <w:szCs w:val="24"/>
+              </w:rPr>
+              <w:t>Problem/Project Definition</w:t>
+            </w:r>
+            <w:r>
+              <w:rPr>
+                <w:rFonts w:ascii="Times New Roman" w:hAnsi="Times New Roman" w:cs="Times New Roman"/>
+                <w:i/>
+                <w:sz w:val="24"/>
+                <w:szCs w:val="24"/>
+              </w:rPr>
+              <w:t xml:space="preserve"> </w:t>
+            </w:r>
+            <w:r>
+              <w:rPr>
+                <w:rFonts w:ascii="Times New Roman" w:hAnsi="Times New Roman" w:cs="Times New Roman"/>
+                <w:b/>
+                <w:bCs/>
+                <w:iCs/>
+                <w:color w:val="FF0000"/>
+                <w:sz w:val="24"/>
+                <w:szCs w:val="24"/>
+              </w:rPr>
+              <w:t>10 points</w:t>
+            </w:r>
+          </w:p>
+        </w:tc>
+        <w:tc>
+          <w:tcPr>
+            <w:tcW w:w="5271" w:type="dxa"/>
+            <w:hideMark/>
+          </w:tcPr>
+          <w:p>
+            <w:pPr>
+              <w:rPr>
+                <w:rFonts w:ascii="Times New Roman" w:hAnsi="Times New Roman" w:cs="Times New Roman"/>
+              </w:rPr>
+            </w:pPr>
+            <w:r>
+              <w:rPr>
+                <w:rFonts w:ascii="Times New Roman" w:hAnsi="Times New Roman" w:cs="Times New Roman"/>
+              </w:rPr>
+              <w:t>Statement of the desired outcome or work product (is it a physical product, software product, process design, building/structure design, etc.), definition of the problem or problem statement, design constraints, related work, summary of literature review, summary of patent review.</w:t>
+            </w:r>
+          </w:p>
+        </w:tc>
+        <w:tc>
+          <w:tcPr>
+            <w:tcW w:w="1156" w:type="dxa"/>
+          </w:tcPr>
+          <w:p>
+            <w:pPr>
+              <w:rPr>
+                <w:rFonts w:ascii="Times New Roman" w:hAnsi="Times New Roman" w:cs="Times New Roman"/>
+                <w:sz w:val="24"/>
+                <w:szCs w:val="24"/>
+              </w:rPr>
+            </w:pPr>
+          </w:p>
+        </w:tc>
+      </w:tr>
+      <w:tr>
+        <w:trPr>
+          <w:trHeight w:val="799"/>
+        </w:trPr>
+        <w:tc>
+          <w:tcPr>
+            <w:tcW w:w="0" w:type="auto"/>
+            <w:hideMark/>
+          </w:tcPr>
+          <w:p>
+            <w:pPr>
+              <w:pStyle w:val="ListParagraph"/>
+              <w:numPr>
+                <w:ilvl w:val="0"/>
+                <w:numId w:val="1"/>
+              </w:numPr>
+              <w:spacing w:after="0" w:line="240" w:lineRule="auto"/>
+              <w:rPr>
+                <w:rFonts w:ascii="Times New Roman" w:hAnsi="Times New Roman" w:cs="Times New Roman"/>
+                <w:i/>
+                <w:sz w:val="24"/>
+                <w:szCs w:val="24"/>
+              </w:rPr>
+            </w:pPr>
+            <w:r>
+              <w:rPr>
+                <w:rFonts w:ascii="Times New Roman" w:hAnsi="Times New Roman" w:cs="Times New Roman"/>
+                <w:i/>
+                <w:sz w:val="24"/>
+                <w:szCs w:val="24"/>
+              </w:rPr>
+              <w:t>Evaluation of Alternatives</w:t>
+            </w:r>
+            <w:r>
+              <w:rPr>
+                <w:rFonts w:ascii="Times New Roman" w:hAnsi="Times New Roman" w:cs="Times New Roman"/>
+                <w:i/>
+                <w:sz w:val="24"/>
+                <w:szCs w:val="24"/>
+              </w:rPr>
+              <w:t xml:space="preserve">   </w:t>
+            </w:r>
+          </w:p>
+          <w:p>
+            <w:pPr>
+              <w:pStyle w:val="ListParagraph"/>
+              <w:rPr>
+                <w:rFonts w:ascii="Times New Roman" w:hAnsi="Times New Roman" w:cs="Times New Roman"/>
+                <w:b/>
+                <w:bCs/>
+                <w:iCs/>
+                <w:color w:val="FF0000"/>
+                <w:sz w:val="24"/>
+                <w:szCs w:val="24"/>
+              </w:rPr>
+            </w:pPr>
+            <w:r>
+              <w:rPr>
+                <w:rFonts w:ascii="Times New Roman" w:hAnsi="Times New Roman" w:cs="Times New Roman"/>
+                <w:b/>
+                <w:bCs/>
+                <w:iCs/>
+                <w:color w:val="FF0000"/>
+                <w:sz w:val="24"/>
+                <w:szCs w:val="24"/>
+              </w:rPr>
+              <w:t>6 points</w:t>
+            </w:r>
+          </w:p>
+        </w:tc>
+        <w:tc>
+          <w:tcPr>
+            <w:tcW w:w="5271" w:type="dxa"/>
+            <w:hideMark/>
+          </w:tcPr>
+          <w:p>
+            <w:pPr>
+              <w:rPr>
+                <w:rFonts w:ascii="Times New Roman" w:hAnsi="Times New Roman" w:cs="Times New Roman"/>
+              </w:rPr>
+            </w:pPr>
+            <w:r>
+              <w:rPr>
+                <w:rFonts w:ascii="Times New Roman" w:hAnsi="Times New Roman" w:cs="Times New Roman"/>
+              </w:rPr>
+              <w:t>Screening level of analysis used to focus the design team on the alternative most likely to succeed. Alternatives not selected can be described in the appendices.</w:t>
+            </w:r>
+          </w:p>
+        </w:tc>
+        <w:tc>
+          <w:tcPr>
+            <w:tcW w:w="1156" w:type="dxa"/>
+          </w:tcPr>
+          <w:p>
+            <w:pPr>
+              <w:rPr>
+                <w:rFonts w:ascii="Times New Roman" w:hAnsi="Times New Roman" w:cs="Times New Roman"/>
+                <w:sz w:val="24"/>
+                <w:szCs w:val="24"/>
+              </w:rPr>
+            </w:pPr>
+          </w:p>
+        </w:tc>
+      </w:tr>
+      <w:tr>
+        <w:trPr>
+          <w:trHeight w:val="602"/>
+        </w:trPr>
+        <w:tc>
+          <w:tcPr>
+            <w:tcW w:w="0" w:type="auto"/>
+            <w:hideMark/>
+          </w:tcPr>
+          <w:p>
+            <w:pPr>
+              <w:pStyle w:val="ListParagraph"/>
+              <w:numPr>
+                <w:ilvl w:val="0"/>
+                <w:numId w:val="1"/>
+              </w:numPr>
+              <w:spacing w:after="0" w:line="240" w:lineRule="auto"/>
+              <w:rPr>
+                <w:rFonts w:ascii="Times New Roman" w:hAnsi="Times New Roman" w:cs="Times New Roman"/>
+                <w:i/>
+                <w:sz w:val="24"/>
+                <w:szCs w:val="24"/>
+              </w:rPr>
+            </w:pPr>
+            <w:r>
+              <w:rPr>
+                <w:rFonts w:ascii="Times New Roman" w:hAnsi="Times New Roman" w:cs="Times New Roman"/>
+                <w:i/>
+                <w:sz w:val="24"/>
+                <w:szCs w:val="24"/>
+              </w:rPr>
+              <w:t>Design Approach</w:t>
+            </w:r>
+            <w:r>
+              <w:rPr>
+                <w:rFonts w:ascii="Times New Roman" w:hAnsi="Times New Roman" w:cs="Times New Roman"/>
+                <w:i/>
+                <w:sz w:val="24"/>
+                <w:szCs w:val="24"/>
+              </w:rPr>
+              <w:t xml:space="preserve"> </w:t>
+            </w:r>
+          </w:p>
+          <w:p>
+            <w:pPr>
+              <w:pStyle w:val="ListParagraph"/>
+              <w:rPr>
+                <w:rFonts w:ascii="Times New Roman" w:hAnsi="Times New Roman" w:cs="Times New Roman"/>
+                <w:i/>
+                <w:sz w:val="24"/>
+                <w:szCs w:val="24"/>
+              </w:rPr>
+            </w:pPr>
+            <w:r>
+              <w:rPr>
+                <w:rFonts w:ascii="Times New Roman" w:hAnsi="Times New Roman" w:cs="Times New Roman"/>
+                <w:b/>
+                <w:bCs/>
+                <w:iCs/>
+                <w:color w:val="FF0000"/>
+                <w:sz w:val="24"/>
+                <w:szCs w:val="24"/>
+              </w:rPr>
+              <w:t>8 points</w:t>
+            </w:r>
+          </w:p>
+        </w:tc>
+        <w:tc>
+          <w:tcPr>
+            <w:tcW w:w="5271" w:type="dxa"/>
+            <w:hideMark/>
+          </w:tcPr>
+          <w:p>
+            <w:pPr>
+              <w:rPr>
+                <w:rFonts w:ascii="Times New Roman" w:hAnsi="Times New Roman" w:cs="Times New Roman"/>
+              </w:rPr>
+            </w:pPr>
+            <w:r>
+              <w:rPr>
+                <w:rFonts w:ascii="Times New Roman" w:hAnsi="Times New Roman" w:cs="Times New Roman"/>
+              </w:rPr>
+              <w:t>Description of the components of the design process that the team employed in arriving at the final design.</w:t>
+            </w:r>
+          </w:p>
+        </w:tc>
+        <w:tc>
+          <w:tcPr>
+            <w:tcW w:w="1156" w:type="dxa"/>
+          </w:tcPr>
+          <w:p>
+            <w:pPr>
+              <w:rPr>
+                <w:rFonts w:ascii="Times New Roman" w:hAnsi="Times New Roman" w:cs="Times New Roman"/>
+                <w:sz w:val="24"/>
+                <w:szCs w:val="24"/>
+              </w:rPr>
+            </w:pPr>
+          </w:p>
+        </w:tc>
+      </w:tr>
+      <w:tr>
+        <w:trPr>
+          <w:trHeight w:val="1700"/>
+        </w:trPr>
+        <w:tc>
+          <w:tcPr>
+            <w:tcW w:w="0" w:type="auto"/>
+            <w:hideMark/>
+          </w:tcPr>
+          <w:p>
+            <w:pPr>
+              <w:pStyle w:val="ListParagraph"/>
+              <w:numPr>
+                <w:ilvl w:val="0"/>
+                <w:numId w:val="1"/>
+              </w:numPr>
+              <w:spacing w:after="0" w:line="240" w:lineRule="auto"/>
+              <w:rPr>
+                <w:rFonts w:ascii="Times New Roman" w:hAnsi="Times New Roman" w:cs="Times New Roman"/>
+                <w:i/>
+                <w:sz w:val="24"/>
+                <w:szCs w:val="24"/>
+              </w:rPr>
+            </w:pPr>
+            <w:r>
+              <w:rPr>
+                <w:rFonts w:ascii="Times New Roman" w:hAnsi="Times New Roman" w:cs="Times New Roman"/>
+                <w:i/>
+                <w:sz w:val="24"/>
+                <w:szCs w:val="24"/>
+              </w:rPr>
+              <w:t>Design Narrative, Design Verification/ Implementation, Performance Evaluation, Testing, etc.</w:t>
+            </w:r>
+            <w:r>
+              <w:rPr>
+                <w:rFonts w:ascii="Times New Roman" w:hAnsi="Times New Roman" w:cs="Times New Roman"/>
+                <w:i/>
+                <w:sz w:val="24"/>
+                <w:szCs w:val="24"/>
+              </w:rPr>
+              <w:t xml:space="preserve"> </w:t>
+            </w:r>
+          </w:p>
+          <w:p>
+            <w:pPr>
+              <w:pStyle w:val="ListParagraph"/>
+              <w:rPr>
+                <w:rFonts w:ascii="Times New Roman" w:hAnsi="Times New Roman" w:cs="Times New Roman"/>
+                <w:i/>
+                <w:sz w:val="24"/>
+                <w:szCs w:val="24"/>
+              </w:rPr>
+            </w:pPr>
+            <w:r>
+              <w:rPr>
+                <w:rFonts w:ascii="Times New Roman" w:hAnsi="Times New Roman" w:cs="Times New Roman"/>
+                <w:b/>
+                <w:bCs/>
+                <w:iCs/>
+                <w:color w:val="FF0000"/>
+                <w:sz w:val="24"/>
+                <w:szCs w:val="24"/>
+              </w:rPr>
+              <w:t>22 points</w:t>
+            </w:r>
+          </w:p>
+        </w:tc>
+        <w:tc>
+          <w:tcPr>
+            <w:tcW w:w="5271" w:type="dxa"/>
+            <w:hideMark/>
+          </w:tcPr>
+          <w:p>
+            <w:pPr>
+              <w:rPr>
+                <w:rFonts w:ascii="Times New Roman" w:hAnsi="Times New Roman" w:cs="Times New Roman"/>
+              </w:rPr>
+            </w:pPr>
+            <w:r>
+              <w:rPr>
+                <w:rFonts w:ascii="Times New Roman" w:hAnsi="Times New Roman" w:cs="Times New Roman"/>
+              </w:rPr>
+              <w:t>Detailed description of the design, design verification/implementation, performance evaluation, system capabilities, documentation. Discussion of testing and verification protocols and the results of testing, whether physical testing or simulation. Details of testing and other topics are typically placed in appendices.</w:t>
+            </w:r>
+          </w:p>
+        </w:tc>
+        <w:tc>
+          <w:tcPr>
+            <w:tcW w:w="1156" w:type="dxa"/>
+          </w:tcPr>
+          <w:p>
+            <w:pPr>
+              <w:rPr>
+                <w:rFonts w:ascii="Times New Roman" w:hAnsi="Times New Roman" w:cs="Times New Roman"/>
+                <w:sz w:val="24"/>
+                <w:szCs w:val="24"/>
+              </w:rPr>
+            </w:pPr>
+          </w:p>
+        </w:tc>
+      </w:tr>
+      <w:tr>
+        <w:trPr>
+          <w:trHeight w:val="799"/>
+        </w:trPr>
+        <w:tc>
+          <w:tcPr>
+            <w:tcW w:w="0" w:type="auto"/>
+            <w:hideMark/>
+          </w:tcPr>
+          <w:p>
+            <w:pPr>
+              <w:pStyle w:val="ListParagraph"/>
+              <w:numPr>
+                <w:ilvl w:val="0"/>
+                <w:numId w:val="1"/>
+              </w:numPr>
+              <w:spacing w:after="0" w:line="240" w:lineRule="auto"/>
+              <w:rPr>
+                <w:rFonts w:ascii="Times New Roman" w:hAnsi="Times New Roman" w:cs="Times New Roman"/>
+                <w:i/>
+                <w:sz w:val="24"/>
+                <w:szCs w:val="24"/>
+              </w:rPr>
+            </w:pPr>
+            <w:r>
+              <w:rPr>
+                <w:rFonts w:ascii="Times New Roman" w:hAnsi="Times New Roman" w:cs="Times New Roman"/>
+                <w:i/>
+                <w:sz w:val="24"/>
+                <w:szCs w:val="24"/>
+              </w:rPr>
+              <w:lastRenderedPageBreak/>
+              <w:t>Professional and Societal Concerns, Cost and Economic Evaluation</w:t>
+            </w:r>
+          </w:p>
+          <w:p>
+            <w:pPr>
+              <w:pStyle w:val="ListParagraph"/>
+              <w:rPr>
+                <w:rFonts w:ascii="Times New Roman" w:hAnsi="Times New Roman" w:cs="Times New Roman"/>
+                <w:i/>
+                <w:sz w:val="24"/>
+                <w:szCs w:val="24"/>
+              </w:rPr>
+            </w:pPr>
+            <w:r>
+              <w:rPr>
+                <w:rFonts w:ascii="Times New Roman" w:hAnsi="Times New Roman" w:cs="Times New Roman"/>
+                <w:b/>
+                <w:bCs/>
+                <w:iCs/>
+                <w:color w:val="FF0000"/>
+                <w:sz w:val="32"/>
+                <w:szCs w:val="32"/>
+              </w:rPr>
+              <w:t>5 points</w:t>
+            </w:r>
+          </w:p>
+        </w:tc>
+        <w:tc>
+          <w:tcPr>
+            <w:tcW w:w="5271" w:type="dxa"/>
+            <w:hideMark/>
+          </w:tcPr>
+          <w:p>
+            <w:pPr>
+              <w:rPr>
+                <w:rFonts w:ascii="Times New Roman" w:hAnsi="Times New Roman" w:cs="Times New Roman"/>
+              </w:rPr>
+            </w:pPr>
+            <w:r>
+              <w:rPr>
+                <w:rFonts w:ascii="Times New Roman" w:hAnsi="Times New Roman" w:cs="Times New Roman"/>
+              </w:rPr>
+              <w:t>Safety concerns and how they will be mitigated, potential environmental impacts of design, potential health impacts (both positive and negative), other societal impacts. Summary of the cost estimation and economic evaluation of the selected design including protocols applied to the economic analysis. Additional details may be appropriate in appendices.</w:t>
+            </w:r>
+          </w:p>
+        </w:tc>
+        <w:tc>
+          <w:tcPr>
+            <w:tcW w:w="1156" w:type="dxa"/>
+          </w:tcPr>
+          <w:p>
+            <w:pPr>
+              <w:rPr>
+                <w:rFonts w:ascii="Times New Roman" w:hAnsi="Times New Roman" w:cs="Times New Roman"/>
+                <w:sz w:val="24"/>
+                <w:szCs w:val="24"/>
+              </w:rPr>
+            </w:pPr>
+          </w:p>
+        </w:tc>
+      </w:tr>
+      <w:tr>
+        <w:trPr>
+          <w:trHeight w:val="476"/>
+        </w:trPr>
+        <w:tc>
+          <w:tcPr>
+            <w:tcW w:w="0" w:type="auto"/>
+            <w:hideMark/>
+          </w:tcPr>
+          <w:p>
+            <w:pPr>
+              <w:pStyle w:val="ListParagraph"/>
+              <w:numPr>
+                <w:ilvl w:val="0"/>
+                <w:numId w:val="1"/>
+              </w:numPr>
+              <w:spacing w:after="0" w:line="240" w:lineRule="auto"/>
+              <w:rPr>
+                <w:rFonts w:ascii="Times New Roman" w:hAnsi="Times New Roman" w:cs="Times New Roman"/>
+                <w:i/>
+                <w:sz w:val="24"/>
+                <w:szCs w:val="24"/>
+              </w:rPr>
+            </w:pPr>
+            <w:r>
+              <w:rPr>
+                <w:rFonts w:ascii="Times New Roman" w:hAnsi="Times New Roman" w:cs="Times New Roman"/>
+                <w:i/>
+                <w:sz w:val="24"/>
+                <w:szCs w:val="24"/>
+              </w:rPr>
+              <w:t>Discussion</w:t>
+            </w:r>
+          </w:p>
+          <w:p>
+            <w:pPr>
+              <w:pStyle w:val="ListParagraph"/>
+              <w:rPr>
+                <w:rFonts w:ascii="Times New Roman" w:hAnsi="Times New Roman" w:cs="Times New Roman"/>
+                <w:i/>
+                <w:sz w:val="24"/>
+                <w:szCs w:val="24"/>
+              </w:rPr>
+            </w:pPr>
+            <w:r>
+              <w:rPr>
+                <w:rFonts w:ascii="Times New Roman" w:hAnsi="Times New Roman" w:cs="Times New Roman"/>
+                <w:b/>
+                <w:bCs/>
+                <w:iCs/>
+                <w:color w:val="FF0000"/>
+                <w:sz w:val="32"/>
+                <w:szCs w:val="32"/>
+              </w:rPr>
+              <w:t>5 points</w:t>
+            </w:r>
+          </w:p>
+        </w:tc>
+        <w:tc>
+          <w:tcPr>
+            <w:tcW w:w="5271" w:type="dxa"/>
+            <w:hideMark/>
+          </w:tcPr>
+          <w:p>
+            <w:pPr>
+              <w:rPr>
+                <w:rFonts w:ascii="Times New Roman" w:hAnsi="Times New Roman" w:cs="Times New Roman"/>
+              </w:rPr>
+            </w:pPr>
+            <w:r>
+              <w:rPr>
+                <w:rFonts w:ascii="Times New Roman" w:hAnsi="Times New Roman" w:cs="Times New Roman"/>
+              </w:rPr>
+              <w:t>Summary of the entire design process.</w:t>
+            </w:r>
+          </w:p>
+        </w:tc>
+        <w:tc>
+          <w:tcPr>
+            <w:tcW w:w="1156" w:type="dxa"/>
+          </w:tcPr>
+          <w:p>
+            <w:pPr>
+              <w:rPr>
+                <w:rFonts w:ascii="Times New Roman" w:hAnsi="Times New Roman" w:cs="Times New Roman"/>
+                <w:sz w:val="24"/>
+                <w:szCs w:val="24"/>
+              </w:rPr>
+            </w:pPr>
+          </w:p>
+        </w:tc>
+      </w:tr>
+      <w:tr>
+        <w:trPr>
+          <w:trHeight w:val="1160"/>
+        </w:trPr>
+        <w:tc>
+          <w:tcPr>
+            <w:tcW w:w="0" w:type="auto"/>
+            <w:hideMark/>
+          </w:tcPr>
+          <w:p>
+            <w:pPr>
+              <w:pStyle w:val="ListParagraph"/>
+              <w:numPr>
+                <w:ilvl w:val="0"/>
+                <w:numId w:val="1"/>
+              </w:numPr>
+              <w:spacing w:after="0" w:line="240" w:lineRule="auto"/>
+              <w:rPr>
+                <w:rFonts w:ascii="Times New Roman" w:hAnsi="Times New Roman" w:cs="Times New Roman"/>
+                <w:i/>
+                <w:sz w:val="24"/>
+                <w:szCs w:val="24"/>
+              </w:rPr>
+            </w:pPr>
+            <w:r>
+              <w:rPr>
+                <w:rFonts w:ascii="Times New Roman" w:hAnsi="Times New Roman" w:cs="Times New Roman"/>
+                <w:i/>
+                <w:sz w:val="24"/>
+                <w:szCs w:val="24"/>
+              </w:rPr>
+              <w:t>Conclusions and Recommendations</w:t>
+            </w:r>
+            <w:r>
+              <w:rPr>
+                <w:rFonts w:ascii="Times New Roman" w:hAnsi="Times New Roman" w:cs="Times New Roman"/>
+                <w:i/>
+                <w:sz w:val="24"/>
+                <w:szCs w:val="24"/>
+              </w:rPr>
+              <w:t xml:space="preserve"> </w:t>
+            </w:r>
+          </w:p>
+          <w:p>
+            <w:pPr>
+              <w:pStyle w:val="ListParagraph"/>
+              <w:rPr>
+                <w:rFonts w:ascii="Times New Roman" w:hAnsi="Times New Roman" w:cs="Times New Roman"/>
+                <w:i/>
+                <w:sz w:val="24"/>
+                <w:szCs w:val="24"/>
+              </w:rPr>
+            </w:pPr>
+            <w:r>
+              <w:rPr>
+                <w:rFonts w:ascii="Times New Roman" w:hAnsi="Times New Roman" w:cs="Times New Roman"/>
+                <w:b/>
+                <w:bCs/>
+                <w:iCs/>
+                <w:color w:val="FF0000"/>
+                <w:sz w:val="32"/>
+                <w:szCs w:val="32"/>
+              </w:rPr>
+              <w:t>5 points</w:t>
+            </w:r>
+          </w:p>
+        </w:tc>
+        <w:tc>
+          <w:tcPr>
+            <w:tcW w:w="5271" w:type="dxa"/>
+            <w:hideMark/>
+          </w:tcPr>
+          <w:p>
+            <w:pPr>
+              <w:rPr>
+                <w:rFonts w:ascii="Times New Roman" w:hAnsi="Times New Roman" w:cs="Times New Roman"/>
+              </w:rPr>
+            </w:pPr>
+            <w:r>
+              <w:rPr>
+                <w:rFonts w:ascii="Times New Roman" w:hAnsi="Times New Roman" w:cs="Times New Roman"/>
+              </w:rPr>
+              <w:t>Statement of the project team's conclusion of the best course of action based on the completed design process. Detailed recommendations regarding how best to execute the design. May include recommendations for additional work.</w:t>
+            </w:r>
+          </w:p>
+        </w:tc>
+        <w:tc>
+          <w:tcPr>
+            <w:tcW w:w="1156" w:type="dxa"/>
+          </w:tcPr>
+          <w:p>
+            <w:pPr>
+              <w:rPr>
+                <w:rFonts w:ascii="Times New Roman" w:hAnsi="Times New Roman" w:cs="Times New Roman"/>
+                <w:sz w:val="24"/>
+                <w:szCs w:val="24"/>
+              </w:rPr>
+            </w:pPr>
+          </w:p>
+        </w:tc>
+      </w:tr>
+      <w:tr>
+        <w:trPr>
+          <w:trHeight w:val="1700"/>
+        </w:trPr>
+        <w:tc>
+          <w:tcPr>
+            <w:tcW w:w="0" w:type="auto"/>
+            <w:hideMark/>
+          </w:tcPr>
+          <w:p>
+            <w:pPr>
+              <w:pStyle w:val="ListParagraph"/>
+              <w:numPr>
+                <w:ilvl w:val="0"/>
+                <w:numId w:val="1"/>
+              </w:numPr>
+              <w:spacing w:after="0" w:line="240" w:lineRule="auto"/>
+              <w:rPr>
+                <w:rFonts w:ascii="Times New Roman" w:hAnsi="Times New Roman" w:cs="Times New Roman"/>
+                <w:i/>
+                <w:sz w:val="24"/>
+                <w:szCs w:val="24"/>
+              </w:rPr>
+            </w:pPr>
+            <w:r>
+              <w:rPr>
+                <w:rFonts w:ascii="Times New Roman" w:hAnsi="Times New Roman" w:cs="Times New Roman"/>
+                <w:i/>
+                <w:sz w:val="24"/>
+                <w:szCs w:val="24"/>
+              </w:rPr>
+              <w:t>References/ Citations</w:t>
+            </w:r>
+          </w:p>
+          <w:p>
+            <w:pPr>
+              <w:pStyle w:val="ListParagraph"/>
+              <w:rPr>
+                <w:rFonts w:ascii="Times New Roman" w:hAnsi="Times New Roman" w:cs="Times New Roman"/>
+                <w:i/>
+                <w:sz w:val="24"/>
+                <w:szCs w:val="24"/>
+              </w:rPr>
+            </w:pPr>
+            <w:r>
+              <w:rPr>
+                <w:rFonts w:ascii="Times New Roman" w:hAnsi="Times New Roman" w:cs="Times New Roman"/>
+                <w:b/>
+                <w:bCs/>
+                <w:iCs/>
+                <w:color w:val="FF0000"/>
+                <w:sz w:val="32"/>
+                <w:szCs w:val="32"/>
+              </w:rPr>
+              <w:t>5 points</w:t>
+            </w:r>
+          </w:p>
+        </w:tc>
+        <w:tc>
+          <w:tcPr>
+            <w:tcW w:w="5271" w:type="dxa"/>
+            <w:hideMark/>
+          </w:tcPr>
+          <w:p>
+            <w:pPr>
+              <w:rPr>
+                <w:rFonts w:ascii="Times New Roman" w:hAnsi="Times New Roman" w:cs="Times New Roman"/>
+              </w:rPr>
+            </w:pPr>
+            <w:r>
+              <w:rPr>
+                <w:rFonts w:ascii="Times New Roman" w:hAnsi="Times New Roman" w:cs="Times New Roman"/>
+              </w:rPr>
+              <w:t>Documentation of the verified sources of information that provide background information on which the design is based. Should include the clients request for work, the project team’s proposal, and references to patent literature, standard handbooks, journal articles, textbooks, industry and government standards, and internet based sources.</w:t>
+            </w:r>
+          </w:p>
+        </w:tc>
+        <w:tc>
+          <w:tcPr>
+            <w:tcW w:w="1156" w:type="dxa"/>
+          </w:tcPr>
+          <w:p>
+            <w:pPr>
+              <w:rPr>
+                <w:rFonts w:ascii="Times New Roman" w:hAnsi="Times New Roman" w:cs="Times New Roman"/>
+                <w:sz w:val="24"/>
+                <w:szCs w:val="24"/>
+              </w:rPr>
+            </w:pPr>
+          </w:p>
+        </w:tc>
+      </w:tr>
+      <w:tr>
+        <w:trPr>
+          <w:trHeight w:val="620"/>
+        </w:trPr>
+        <w:tc>
+          <w:tcPr>
+            <w:tcW w:w="0" w:type="auto"/>
+            <w:hideMark/>
+          </w:tcPr>
+          <w:p>
+            <w:pPr>
+              <w:pStyle w:val="ListParagraph"/>
+              <w:numPr>
+                <w:ilvl w:val="0"/>
+                <w:numId w:val="1"/>
+              </w:numPr>
+              <w:spacing w:after="0" w:line="240" w:lineRule="auto"/>
+              <w:rPr>
+                <w:rFonts w:ascii="Times New Roman" w:hAnsi="Times New Roman" w:cs="Times New Roman"/>
+                <w:i/>
+                <w:sz w:val="24"/>
+                <w:szCs w:val="24"/>
+              </w:rPr>
+            </w:pPr>
+            <w:r>
+              <w:rPr>
+                <w:rFonts w:ascii="Times New Roman" w:hAnsi="Times New Roman" w:cs="Times New Roman"/>
+                <w:i/>
+                <w:sz w:val="24"/>
+                <w:szCs w:val="24"/>
+              </w:rPr>
+              <w:t>Appendices</w:t>
+            </w:r>
+          </w:p>
+          <w:p>
+            <w:pPr>
+              <w:pStyle w:val="ListParagraph"/>
+              <w:rPr>
+                <w:rFonts w:ascii="Times New Roman" w:hAnsi="Times New Roman" w:cs="Times New Roman"/>
+                <w:i/>
+                <w:sz w:val="24"/>
+                <w:szCs w:val="24"/>
+              </w:rPr>
+            </w:pPr>
+            <w:r>
+              <w:rPr>
+                <w:rFonts w:ascii="Times New Roman" w:hAnsi="Times New Roman" w:cs="Times New Roman"/>
+                <w:b/>
+                <w:bCs/>
+                <w:iCs/>
+                <w:color w:val="FF0000"/>
+                <w:sz w:val="32"/>
+                <w:szCs w:val="32"/>
+              </w:rPr>
+              <w:t>5 points</w:t>
+            </w:r>
+          </w:p>
+        </w:tc>
+        <w:tc>
+          <w:tcPr>
+            <w:tcW w:w="5271" w:type="dxa"/>
+            <w:hideMark/>
+          </w:tcPr>
+          <w:p>
+            <w:pPr>
+              <w:rPr>
+                <w:rFonts w:ascii="Times New Roman" w:hAnsi="Times New Roman" w:cs="Times New Roman"/>
+              </w:rPr>
+            </w:pPr>
+            <w:r>
+              <w:rPr>
+                <w:rFonts w:ascii="Times New Roman" w:hAnsi="Times New Roman" w:cs="Times New Roman"/>
+              </w:rPr>
+              <w:t>The appendices provide an opportunity to present additional details that are not critical to the design focus. Items to include here (as appropriate) are Bill of Materials, details of modeling and simulations, details of testing protocols, detailed test results, certification of performance, details of economic analysis, alternatives evaluated but not selected, etc.</w:t>
+            </w:r>
+          </w:p>
+        </w:tc>
+        <w:tc>
+          <w:tcPr>
+            <w:tcW w:w="1156" w:type="dxa"/>
+          </w:tcPr>
+          <w:p>
+            <w:pPr>
+              <w:rPr>
+                <w:rFonts w:ascii="Times New Roman" w:hAnsi="Times New Roman" w:cs="Times New Roman"/>
+                <w:sz w:val="24"/>
+                <w:szCs w:val="24"/>
+              </w:rPr>
+            </w:pPr>
+          </w:p>
+        </w:tc>
+      </w:tr>
+      <w:tr>
+        <w:trPr>
+          <w:trHeight w:val="620"/>
+        </w:trPr>
+        <w:tc>
+          <w:tcPr>
+            <w:tcW w:w="0" w:type="auto"/>
+          </w:tcPr>
+          <w:p>
+            <w:pPr>
+              <w:pStyle w:val="ListParagraph"/>
+              <w:rPr>
+                <w:rFonts w:ascii="Times New Roman" w:hAnsi="Times New Roman" w:cs="Times New Roman"/>
+                <w:b/>
+                <w:bCs/>
+                <w:i/>
+                <w:sz w:val="24"/>
+                <w:szCs w:val="24"/>
+              </w:rPr>
+            </w:pPr>
+            <w:r>
+              <w:rPr>
+                <w:rFonts w:ascii="Times New Roman" w:hAnsi="Times New Roman" w:cs="Times New Roman"/>
+                <w:b/>
+                <w:bCs/>
+                <w:i/>
+                <w:color w:val="FF0000"/>
+                <w:sz w:val="24"/>
+                <w:szCs w:val="24"/>
+              </w:rPr>
+              <w:t>TOTAL</w:t>
+            </w:r>
+          </w:p>
+        </w:tc>
+        <w:tc>
+          <w:tcPr>
+            <w:tcW w:w="5271" w:type="dxa"/>
+          </w:tcPr>
+          <w:p>
+            <w:pPr>
+              <w:rPr>
+                <w:rFonts w:ascii="Times New Roman" w:hAnsi="Times New Roman" w:cs="Times New Roman"/>
+              </w:rPr>
+            </w:pPr>
+          </w:p>
+        </w:tc>
+        <w:tc>
+          <w:tcPr>
+            <w:tcW w:w="1156" w:type="dxa"/>
+          </w:tcPr>
+          <w:p>
+            <w:pPr>
+              <w:rPr>
+                <w:rFonts w:ascii="Times New Roman" w:hAnsi="Times New Roman" w:cs="Times New Roman"/>
+                <w:sz w:val="24"/>
+                <w:szCs w:val="24"/>
+              </w:rPr>
+            </w:pPr>
+          </w:p>
+        </w:tc>
+      </w:tr>
+    </w:tbl>
     <w:p>
       <w:pPr>
         <w:pStyle w:val="NormalWeb"/>
@@ -11,10 +1630,143 @@
           <w:color w:val="333333"/>
         </w:rPr>
       </w:pPr>
-      <w:r>
+    </w:p>
+    <w:p>
+      <w:pPr>
+        <w:pStyle w:val="NormalWeb"/>
+        <w:shd w:val="clear" w:color="auto" w:fill="FFFFFF"/>
+        <w:spacing w:before="0" w:beforeAutospacing="0" w:after="0" w:afterAutospacing="0"/>
         <w:rPr>
           <w:color w:val="333333"/>
         </w:rPr>
+      </w:pPr>
+    </w:p>
+    <w:p>
+      <w:pPr>
+        <w:pStyle w:val="NormalWeb"/>
+        <w:shd w:val="clear" w:color="auto" w:fill="FFFFFF"/>
+        <w:spacing w:before="0" w:beforeAutospacing="0" w:after="0" w:afterAutospacing="0"/>
+        <w:rPr>
+          <w:color w:val="333333"/>
+        </w:rPr>
+      </w:pPr>
+    </w:p>
+    <w:p>
+      <w:pPr>
+        <w:pStyle w:val="NormalWeb"/>
+        <w:shd w:val="clear" w:color="auto" w:fill="FFFFFF"/>
+        <w:spacing w:before="0" w:beforeAutospacing="0" w:after="0" w:afterAutospacing="0"/>
+        <w:rPr>
+          <w:color w:val="333333"/>
+        </w:rPr>
+      </w:pPr>
+    </w:p>
+    <w:p>
+      <w:pPr>
+        <w:pStyle w:val="NormalWeb"/>
+        <w:shd w:val="clear" w:color="auto" w:fill="FFFFFF"/>
+        <w:spacing w:before="0" w:beforeAutospacing="0" w:after="0" w:afterAutospacing="0"/>
+        <w:rPr>
+          <w:color w:val="333333"/>
+        </w:rPr>
+      </w:pPr>
+    </w:p>
+    <w:p>
+      <w:pPr>
+        <w:pStyle w:val="NormalWeb"/>
+        <w:shd w:val="clear" w:color="auto" w:fill="FFFFFF"/>
+        <w:spacing w:before="0" w:beforeAutospacing="0" w:after="0" w:afterAutospacing="0"/>
+        <w:rPr>
+          <w:color w:val="333333"/>
+        </w:rPr>
+      </w:pPr>
+    </w:p>
+    <w:p>
+      <w:pPr>
+        <w:pStyle w:val="NormalWeb"/>
+        <w:shd w:val="clear" w:color="auto" w:fill="FFFFFF"/>
+        <w:spacing w:before="0" w:beforeAutospacing="0" w:after="0" w:afterAutospacing="0"/>
+        <w:rPr>
+          <w:color w:val="333333"/>
+        </w:rPr>
+      </w:pPr>
+    </w:p>
+    <w:p>
+      <w:pPr>
+        <w:pStyle w:val="NormalWeb"/>
+        <w:shd w:val="clear" w:color="auto" w:fill="FFFFFF"/>
+        <w:spacing w:before="0" w:beforeAutospacing="0" w:after="0" w:afterAutospacing="0"/>
+        <w:rPr>
+          <w:color w:val="333333"/>
+        </w:rPr>
+      </w:pPr>
+    </w:p>
+    <w:p>
+      <w:pPr>
+        <w:pStyle w:val="NormalWeb"/>
+        <w:shd w:val="clear" w:color="auto" w:fill="FFFFFF"/>
+        <w:spacing w:before="0" w:beforeAutospacing="0" w:after="0" w:afterAutospacing="0"/>
+        <w:rPr>
+          <w:color w:val="333333"/>
+        </w:rPr>
+      </w:pPr>
+    </w:p>
+    <w:p>
+      <w:pPr>
+        <w:pStyle w:val="NormalWeb"/>
+        <w:shd w:val="clear" w:color="auto" w:fill="FFFFFF"/>
+        <w:spacing w:before="0" w:beforeAutospacing="0" w:after="0" w:afterAutospacing="0"/>
+        <w:rPr>
+          <w:color w:val="333333"/>
+        </w:rPr>
+      </w:pPr>
+    </w:p>
+    <w:p>
+      <w:pPr>
+        <w:pStyle w:val="NormalWeb"/>
+        <w:shd w:val="clear" w:color="auto" w:fill="FFFFFF"/>
+        <w:spacing w:before="0" w:beforeAutospacing="0" w:after="0" w:afterAutospacing="0"/>
+        <w:rPr>
+          <w:color w:val="333333"/>
+        </w:rPr>
+      </w:pPr>
+    </w:p>
+    <w:p>
+      <w:pPr>
+        <w:pStyle w:val="NormalWeb"/>
+        <w:shd w:val="clear" w:color="auto" w:fill="FFFFFF"/>
+        <w:spacing w:before="0" w:beforeAutospacing="0" w:after="0" w:afterAutospacing="0"/>
+        <w:rPr>
+          <w:color w:val="333333"/>
+        </w:rPr>
+      </w:pPr>
+    </w:p>
+    <w:p>
+      <w:pPr>
+        <w:pStyle w:val="NormalWeb"/>
+        <w:shd w:val="clear" w:color="auto" w:fill="FFFFFF"/>
+        <w:spacing w:before="0" w:beforeAutospacing="0" w:after="0" w:afterAutospacing="0"/>
+        <w:rPr>
+          <w:color w:val="333333"/>
+        </w:rPr>
+      </w:pPr>
+    </w:p>
+    <w:p>
+      <w:pPr>
+        <w:pStyle w:val="NormalWeb"/>
+        <w:shd w:val="clear" w:color="auto" w:fill="FFFFFF"/>
+        <w:spacing w:before="0" w:beforeAutospacing="0" w:after="0" w:afterAutospacing="0"/>
+        <w:rPr>
+          <w:color w:val="333333"/>
+        </w:rPr>
+      </w:pPr>
+      <w:bookmarkStart w:id="0" w:name="_GoBack"/>
+      <w:bookmarkEnd w:id="0"/>
+      <w:r>
+        <w:rPr>
+          <w:color w:val="333333"/>
+        </w:rPr>
+        <w:lastRenderedPageBreak/>
         <w:t xml:space="preserve">Mr. Jeffery Ruocco; Mr. Jeffrey </w:t>
       </w:r>
       <w:proofErr w:type="spellStart"/>
@@ -538,8 +2290,6 @@
           <w:szCs w:val="28"/>
         </w:rPr>
       </w:pPr>
-      <w:bookmarkStart w:id="0" w:name="_GoBack"/>
-      <w:bookmarkEnd w:id="0"/>
       <w:r>
         <w:rPr>
           <w:rFonts w:ascii="Times New Roman" w:eastAsia="Times New Roman" w:hAnsi="Times New Roman" w:cs="Times New Roman"/>
@@ -3139,7 +4889,7 @@
       </w:pPr>
     </w:p>
     <w:sectPr>
-      <w:footerReference w:type="default" r:id="rId7"/>
+      <w:footerReference w:type="default" r:id="rId8"/>
       <w:pgSz w:w="12240" w:h="15840"/>
       <w:pgMar w:top="1440" w:right="1800" w:bottom="1440" w:left="1800" w:header="720" w:footer="720" w:gutter="0"/>
       <w:cols w:space="720"/>
@@ -3208,7 +4958,7 @@
           <w:rPr>
             <w:noProof/>
           </w:rPr>
-          <w:t>2</w:t>
+          <w:t>4</w:t>
         </w:r>
         <w:r>
           <w:rPr>
@@ -3250,6 +5000,100 @@
     </w:p>
   </w:footnote>
 </w:footnotes>
+</file>
+
+<file path=word/numbering.xml><?xml version="1.0" encoding="utf-8"?>
+<w:numbering xmlns:wpc="http://schemas.microsoft.com/office/word/2010/wordprocessingCanvas" xmlns:mc="http://schemas.openxmlformats.org/markup-compatibility/2006" xmlns:o="urn:schemas-microsoft-com:office:office" xmlns:r="http://schemas.openxmlformats.org/officeDocument/2006/relationships" xmlns:m="http://schemas.openxmlformats.org/officeDocument/2006/math" xmlns:v="urn:schemas-microsoft-com:vml" xmlns:wp14="http://schemas.microsoft.com/office/word/2010/wordprocessingDrawing" xmlns:wp="http://schemas.openxmlformats.org/drawingml/2006/wordprocessingDrawing" xmlns:w10="urn:schemas-microsoft-com:office:word" xmlns:w="http://schemas.openxmlformats.org/wordprocessingml/2006/main" xmlns:w14="http://schemas.microsoft.com/office/word/2010/wordml" xmlns:w15="http://schemas.microsoft.com/office/word/2012/wordml" xmlns:wpg="http://schemas.microsoft.com/office/word/2010/wordprocessingGroup" xmlns:wpi="http://schemas.microsoft.com/office/word/2010/wordprocessingInk" xmlns:wne="http://schemas.microsoft.com/office/word/2006/wordml" xmlns:wps="http://schemas.microsoft.com/office/word/2010/wordprocessingShape" mc:Ignorable="w14 w15 wp14">
+  <w:abstractNum w:abstractNumId="0" w15:restartNumberingAfterBreak="0">
+    <w:nsid w:val="46FE2EC5"/>
+    <w:multiLevelType w:val="hybridMultilevel"/>
+    <w:tmpl w:val="C9BEF7CC"/>
+    <w:lvl w:ilvl="0" w:tplc="0409000F">
+      <w:start w:val="1"/>
+      <w:numFmt w:val="decimal"/>
+      <w:lvlText w:val="%1."/>
+      <w:lvlJc w:val="left"/>
+      <w:pPr>
+        <w:ind w:left="720" w:hanging="360"/>
+      </w:pPr>
+    </w:lvl>
+    <w:lvl w:ilvl="1" w:tplc="04090019" w:tentative="1">
+      <w:start w:val="1"/>
+      <w:numFmt w:val="lowerLetter"/>
+      <w:lvlText w:val="%2."/>
+      <w:lvlJc w:val="left"/>
+      <w:pPr>
+        <w:ind w:left="1440" w:hanging="360"/>
+      </w:pPr>
+    </w:lvl>
+    <w:lvl w:ilvl="2" w:tplc="0409001B" w:tentative="1">
+      <w:start w:val="1"/>
+      <w:numFmt w:val="lowerRoman"/>
+      <w:lvlText w:val="%3."/>
+      <w:lvlJc w:val="right"/>
+      <w:pPr>
+        <w:ind w:left="2160" w:hanging="180"/>
+      </w:pPr>
+    </w:lvl>
+    <w:lvl w:ilvl="3" w:tplc="0409000F" w:tentative="1">
+      <w:start w:val="1"/>
+      <w:numFmt w:val="decimal"/>
+      <w:lvlText w:val="%4."/>
+      <w:lvlJc w:val="left"/>
+      <w:pPr>
+        <w:ind w:left="2880" w:hanging="360"/>
+      </w:pPr>
+    </w:lvl>
+    <w:lvl w:ilvl="4" w:tplc="04090019" w:tentative="1">
+      <w:start w:val="1"/>
+      <w:numFmt w:val="lowerLetter"/>
+      <w:lvlText w:val="%5."/>
+      <w:lvlJc w:val="left"/>
+      <w:pPr>
+        <w:ind w:left="3600" w:hanging="360"/>
+      </w:pPr>
+    </w:lvl>
+    <w:lvl w:ilvl="5" w:tplc="0409001B" w:tentative="1">
+      <w:start w:val="1"/>
+      <w:numFmt w:val="lowerRoman"/>
+      <w:lvlText w:val="%6."/>
+      <w:lvlJc w:val="right"/>
+      <w:pPr>
+        <w:ind w:left="4320" w:hanging="180"/>
+      </w:pPr>
+    </w:lvl>
+    <w:lvl w:ilvl="6" w:tplc="0409000F" w:tentative="1">
+      <w:start w:val="1"/>
+      <w:numFmt w:val="decimal"/>
+      <w:lvlText w:val="%7."/>
+      <w:lvlJc w:val="left"/>
+      <w:pPr>
+        <w:ind w:left="5040" w:hanging="360"/>
+      </w:pPr>
+    </w:lvl>
+    <w:lvl w:ilvl="7" w:tplc="04090019" w:tentative="1">
+      <w:start w:val="1"/>
+      <w:numFmt w:val="lowerLetter"/>
+      <w:lvlText w:val="%8."/>
+      <w:lvlJc w:val="left"/>
+      <w:pPr>
+        <w:ind w:left="5760" w:hanging="360"/>
+      </w:pPr>
+    </w:lvl>
+    <w:lvl w:ilvl="8" w:tplc="0409001B" w:tentative="1">
+      <w:start w:val="1"/>
+      <w:numFmt w:val="lowerRoman"/>
+      <w:lvlText w:val="%9."/>
+      <w:lvlJc w:val="right"/>
+      <w:pPr>
+        <w:ind w:left="6480" w:hanging="180"/>
+      </w:pPr>
+    </w:lvl>
+  </w:abstractNum>
+  <w:num w:numId="1">
+    <w:abstractNumId w:val="0"/>
+  </w:num>
+</w:numbering>
 </file>
 
 <file path=word/styles.xml><?xml version="1.0" encoding="utf-8"?>
@@ -3424,7 +5268,7 @@
     <w:lsdException w:name="Table Web 2" w:semiHidden="1" w:unhideWhenUsed="1"/>
     <w:lsdException w:name="Table Web 3" w:semiHidden="1" w:unhideWhenUsed="1"/>
     <w:lsdException w:name="Balloon Text" w:semiHidden="1" w:unhideWhenUsed="1"/>
-    <w:lsdException w:name="Table Grid" w:uiPriority="59"/>
+    <w:lsdException w:name="Table Grid" w:uiPriority="39"/>
     <w:lsdException w:name="Table Theme" w:semiHidden="1" w:unhideWhenUsed="1"/>
     <w:lsdException w:name="Placeholder Text" w:semiHidden="1"/>
     <w:lsdException w:name="No Spacing" w:uiPriority="1" w:qFormat="1"/>
@@ -3968,6 +5812,47 @@
       <w:lang w:eastAsia="en-US"/>
     </w:rPr>
   </w:style>
+  <w:style w:type="table" w:styleId="TableGrid">
+    <w:name w:val="Table Grid"/>
+    <w:basedOn w:val="TableNormal"/>
+    <w:uiPriority w:val="39"/>
+    <w:rsid w:val="002A4358"/>
+    <w:pPr>
+      <w:spacing w:before="0" w:line="240" w:lineRule="auto"/>
+    </w:pPr>
+    <w:rPr>
+      <w:rFonts w:asciiTheme="minorHAnsi" w:eastAsiaTheme="minorHAnsi" w:hAnsiTheme="minorHAnsi" w:cstheme="minorBidi"/>
+      <w:sz w:val="22"/>
+      <w:lang w:eastAsia="en-US"/>
+    </w:rPr>
+    <w:tblPr>
+      <w:tblBorders>
+        <w:top w:val="single" w:sz="4" w:space="0" w:color="auto"/>
+        <w:left w:val="single" w:sz="4" w:space="0" w:color="auto"/>
+        <w:bottom w:val="single" w:sz="4" w:space="0" w:color="auto"/>
+        <w:right w:val="single" w:sz="4" w:space="0" w:color="auto"/>
+        <w:insideH w:val="single" w:sz="4" w:space="0" w:color="auto"/>
+        <w:insideV w:val="single" w:sz="4" w:space="0" w:color="auto"/>
+      </w:tblBorders>
+    </w:tblPr>
+  </w:style>
+  <w:style w:type="paragraph" w:styleId="ListParagraph">
+    <w:name w:val="List Paragraph"/>
+    <w:basedOn w:val="Normal"/>
+    <w:uiPriority w:val="34"/>
+    <w:qFormat/>
+    <w:rsid w:val="002A4358"/>
+    <w:pPr>
+      <w:spacing w:before="0" w:after="160" w:line="259" w:lineRule="auto"/>
+      <w:ind w:left="720"/>
+      <w:contextualSpacing/>
+    </w:pPr>
+    <w:rPr>
+      <w:rFonts w:asciiTheme="minorHAnsi" w:eastAsiaTheme="minorHAnsi" w:hAnsiTheme="minorHAnsi" w:cstheme="minorBidi"/>
+      <w:sz w:val="22"/>
+      <w:lang w:eastAsia="en-US"/>
+    </w:rPr>
+  </w:style>
 </w:styles>
 </file>
 
@@ -4261,7 +6146,7 @@
 </file>
 
 <file path=customXml/itemProps1.xml><?xml version="1.0" encoding="utf-8"?>
-<ds:datastoreItem xmlns:ds="http://schemas.openxmlformats.org/officeDocument/2006/customXml" ds:itemID="{3C29E7E0-39F6-4638-9E43-4E89CA48723E}">
+<ds:datastoreItem xmlns:ds="http://schemas.openxmlformats.org/officeDocument/2006/customXml" ds:itemID="{9FDD8DB4-2058-4F53-8771-3C8E6DD02D30}">
   <ds:schemaRefs>
     <ds:schemaRef ds:uri="http://schemas.openxmlformats.org/officeDocument/2006/bibliography"/>
   </ds:schemaRefs>

</xml_diff>